<commit_message>
Finalizacion de las pruebas
</commit_message>
<xml_diff>
--- a/Documentación/Requerimientos/Objetivos.docx
+++ b/Documentación/Requerimientos/Objetivos.docx
@@ -96,24 +96,6 @@
       </w:r>
       <w:r>
         <w:t xml:space="preserve"> Enviar notificaciones y recordatorios sobre la proximidad de vencimiento de tareas y permitir la configuración de recordatorios para las tareas.</w:t>
-      </w:r>
-    </w:p>
-    <w:p>
-      <w:pPr>
-        <w:numPr>
-          <w:ilvl w:val="0"/>
-          <w:numId w:val="2"/>
-        </w:numPr>
-      </w:pPr>
-      <w:r>
-        <w:rPr>
-          <w:b/>
-          <w:bCs/>
-        </w:rPr>
-        <w:t>Contador de Caracteres:</w:t>
-      </w:r>
-      <w:r>
-        <w:t xml:space="preserve"> Implementar un contador de caracteres para cada tarea, visible en la parte superior derecha del campo de texto.</w:t>
       </w:r>
     </w:p>
     <w:p>

</xml_diff>